<commit_message>
Documentação do projeto 17/08/2018
Documentação desenvolvida para o projeto de POO, sobre o sistema de hotel, contendo os requisitos funcionais e não funcionais incluindo os diagramas de classe e de caso de uso
</commit_message>
<xml_diff>
--- a/DOCUMENTAÇÃO.docx
+++ b/DOCUMENTAÇÃO.docx
@@ -1543,13 +1543,7 @@
         <w:rPr>
           <w:rFonts w:ascii="Times New Roman" w:hAnsi="Times New Roman"/>
         </w:rPr>
-        <w:t xml:space="preserve">RNF001: </w:t>
-      </w:r>
-      <w:r>
-        <w:rPr>
-          <w:rFonts w:ascii="Times New Roman" w:hAnsi="Times New Roman"/>
-        </w:rPr>
-        <w:t>O sistema deverá ser de fácil utilidade e será intuitivo para seus usuários.</w:t>
+        <w:t>RNF001: O sistema deverá ser de fácil utilidade e será intuitivo para seus usuários.</w:t>
       </w:r>
     </w:p>
     <w:p>
@@ -1572,25 +1566,7 @@
         <w:rPr>
           <w:rFonts w:ascii="Times New Roman" w:hAnsi="Times New Roman"/>
         </w:rPr>
-        <w:t>RNF002</w:t>
-      </w:r>
-      <w:r>
-        <w:rPr>
-          <w:rFonts w:ascii="Times New Roman" w:hAnsi="Times New Roman"/>
-        </w:rPr>
-        <w:t>:</w:t>
-      </w:r>
-      <w:r>
-        <w:rPr>
-          <w:rFonts w:ascii="Times New Roman" w:hAnsi="Times New Roman"/>
-        </w:rPr>
-        <w:t xml:space="preserve"> </w:t>
-      </w:r>
-      <w:r>
-        <w:rPr>
-          <w:rFonts w:ascii="Times New Roman" w:hAnsi="Times New Roman"/>
-        </w:rPr>
-        <w:t xml:space="preserve">O sistema deve ser imune a falhas tendo capacidade de armazenar e recuperar dados armazenados em casos </w:t>
+        <w:t xml:space="preserve">RNF002: O sistema deve ser imune a falhas tendo capacidade de armazenar e recuperar dados armazenados em casos </w:t>
       </w:r>
       <w:proofErr w:type="gramStart"/>
       <w:r>
@@ -1627,25 +1603,7 @@
           <w:rFonts w:ascii="Times New Roman" w:hAnsi="Times New Roman"/>
         </w:rPr>
         <w:tab/>
-        <w:t>RNF003</w:t>
-      </w:r>
-      <w:r>
-        <w:rPr>
-          <w:rFonts w:ascii="Times New Roman" w:hAnsi="Times New Roman"/>
-        </w:rPr>
-        <w:t>:</w:t>
-      </w:r>
-      <w:r>
-        <w:rPr>
-          <w:rFonts w:ascii="Times New Roman" w:hAnsi="Times New Roman"/>
-        </w:rPr>
-        <w:t xml:space="preserve"> </w:t>
-      </w:r>
-      <w:r>
-        <w:rPr>
-          <w:rFonts w:ascii="Times New Roman" w:hAnsi="Times New Roman"/>
-        </w:rPr>
-        <w:t>O sistema deve ter responsividade satisfatória a pedidos em no máximo 6 segundos.</w:t>
+        <w:t>RNF003: O sistema deve ter responsividade satisfatória a pedidos em no máximo 6 segundos.</w:t>
       </w:r>
     </w:p>
     <w:p>
@@ -1668,25 +1626,7 @@
         <w:rPr>
           <w:rFonts w:ascii="Times New Roman" w:hAnsi="Times New Roman"/>
         </w:rPr>
-        <w:t>RNF004</w:t>
-      </w:r>
-      <w:r>
-        <w:rPr>
-          <w:rFonts w:ascii="Times New Roman" w:hAnsi="Times New Roman"/>
-        </w:rPr>
-        <w:t>:</w:t>
-      </w:r>
-      <w:r>
-        <w:rPr>
-          <w:rFonts w:ascii="Times New Roman" w:hAnsi="Times New Roman"/>
-        </w:rPr>
-        <w:t xml:space="preserve"> </w:t>
-      </w:r>
-      <w:r>
-        <w:rPr>
-          <w:rFonts w:ascii="Times New Roman" w:hAnsi="Times New Roman"/>
-        </w:rPr>
-        <w:t>O sistema deve ter desempenho satisfatório para qualquer computador.</w:t>
+        <w:t>RNF004: O sistema deve ter desempenho satisfatório para qualquer computador.</w:t>
       </w:r>
     </w:p>
     <w:p>
@@ -1709,25 +1649,7 @@
         <w:rPr>
           <w:rFonts w:ascii="Times New Roman" w:hAnsi="Times New Roman"/>
         </w:rPr>
-        <w:t>RNF005</w:t>
-      </w:r>
-      <w:r>
-        <w:rPr>
-          <w:rFonts w:ascii="Times New Roman" w:hAnsi="Times New Roman"/>
-        </w:rPr>
-        <w:t>:</w:t>
-      </w:r>
-      <w:r>
-        <w:rPr>
-          <w:rFonts w:ascii="Times New Roman" w:hAnsi="Times New Roman"/>
-        </w:rPr>
-        <w:t xml:space="preserve"> </w:t>
-      </w:r>
-      <w:r>
-        <w:rPr>
-          <w:rFonts w:ascii="Times New Roman" w:hAnsi="Times New Roman"/>
-        </w:rPr>
-        <w:t>O sistema deve ser seguro e não poderá dar acesso aos usuários e senhas cadastrados a menos que seja requisitado pelos respectivos usuários.</w:t>
+        <w:t>RNF005: O sistema deve ser seguro e não poderá dar acesso aos usuários e senhas cadastrados a menos que seja requisitado pelos respectivos usuários.</w:t>
       </w:r>
     </w:p>
     <w:p>
@@ -1787,7 +1709,6 @@
       <w:r>
         <w:rPr>
           <w:rFonts w:ascii="Times New Roman" w:hAnsi="Times New Roman" w:cs="Times New Roman"/>
-          <w:b/>
           <w:noProof/>
           <w:sz w:val="24"/>
           <w:szCs w:val="24"/>
@@ -1795,24 +1716,24 @@
         <w:drawing>
           <wp:anchor distT="0" distB="0" distL="114300" distR="114300" simplePos="0" relativeHeight="251658240" behindDoc="1" locked="0" layoutInCell="1" allowOverlap="1">
             <wp:simplePos x="0" y="0"/>
-            <wp:positionH relativeFrom="margin">
-              <wp:align>center</wp:align>
+            <wp:positionH relativeFrom="column">
+              <wp:posOffset>219275</wp:posOffset>
             </wp:positionH>
             <wp:positionV relativeFrom="paragraph">
-              <wp:posOffset>238125</wp:posOffset>
+              <wp:posOffset>355132</wp:posOffset>
             </wp:positionV>
-            <wp:extent cx="4695825" cy="2612778"/>
-            <wp:effectExtent l="0" t="0" r="0" b="0"/>
+            <wp:extent cx="4667885" cy="2491740"/>
+            <wp:effectExtent l="0" t="0" r="0" b="3810"/>
             <wp:wrapTight wrapText="bothSides">
               <wp:wrapPolygon edited="0">
                 <wp:start x="0" y="0"/>
-                <wp:lineTo x="0" y="21421"/>
-                <wp:lineTo x="21469" y="21421"/>
-                <wp:lineTo x="21469" y="0"/>
+                <wp:lineTo x="0" y="21468"/>
+                <wp:lineTo x="21509" y="21468"/>
+                <wp:lineTo x="21509" y="0"/>
                 <wp:lineTo x="0" y="0"/>
               </wp:wrapPolygon>
             </wp:wrapTight>
-            <wp:docPr id="1" name="Imagem 1"/>
+            <wp:docPr id="3" name="Imagem 3" descr="Uma imagem contendo texto, mapa, captura de tela&#10;&#10;Descrição gerada com alta confiança"/>
             <wp:cNvGraphicFramePr>
               <a:graphicFrameLocks xmlns:a="http://schemas.openxmlformats.org/drawingml/2006/main" noChangeAspect="1"/>
             </wp:cNvGraphicFramePr>
@@ -1820,10 +1741,10 @@
               <a:graphicData uri="http://schemas.openxmlformats.org/drawingml/2006/picture">
                 <pic:pic xmlns:pic="http://schemas.openxmlformats.org/drawingml/2006/picture">
                   <pic:nvPicPr>
-                    <pic:cNvPr id="1" name="Class Diagram0.png"/>
+                    <pic:cNvPr id="3" name="Class Diagram0.png"/>
                     <pic:cNvPicPr/>
                   </pic:nvPicPr>
-                  <pic:blipFill rotWithShape="1">
+                  <pic:blipFill>
                     <a:blip r:embed="rId5" cstate="print">
                       <a:extLst>
                         <a:ext uri="{28A0092B-C50C-407E-A947-70E740481C1C}">
@@ -1831,25 +1752,18 @@
                         </a:ext>
                       </a:extLst>
                     </a:blip>
-                    <a:srcRect r="10924" b="39133"/>
-                    <a:stretch/>
+                    <a:stretch>
+                      <a:fillRect/>
+                    </a:stretch>
                   </pic:blipFill>
-                  <pic:spPr bwMode="auto">
+                  <pic:spPr>
                     <a:xfrm>
                       <a:off x="0" y="0"/>
-                      <a:ext cx="4695825" cy="2612778"/>
+                      <a:ext cx="4667885" cy="2491740"/>
                     </a:xfrm>
                     <a:prstGeom prst="rect">
                       <a:avLst/>
                     </a:prstGeom>
-                    <a:ln>
-                      <a:noFill/>
-                    </a:ln>
-                    <a:extLst>
-                      <a:ext uri="{53640926-AAD7-44D8-BBD7-CCE9431645EC}">
-                        <a14:shadowObscured xmlns:a14="http://schemas.microsoft.com/office/drawing/2010/main"/>
-                      </a:ext>
-                    </a:extLst>
                   </pic:spPr>
                 </pic:pic>
               </a:graphicData>
@@ -1890,8 +1804,6 @@
         <w:lastRenderedPageBreak/>
         <w:t>D</w:t>
       </w:r>
-      <w:bookmarkStart w:id="0" w:name="_GoBack"/>
-      <w:bookmarkEnd w:id="0"/>
       <w:r>
         <w:rPr>
           <w:rFonts w:ascii="Times New Roman" w:hAnsi="Times New Roman" w:cs="Times New Roman"/>
@@ -1900,6 +1812,16 @@
         </w:rPr>
         <w:t>iagrama de caso de uso:</w:t>
       </w:r>
+    </w:p>
+    <w:p>
+      <w:pPr>
+        <w:ind w:firstLine="709"/>
+        <w:rPr>
+          <w:rFonts w:ascii="Times New Roman" w:hAnsi="Times New Roman" w:cs="Times New Roman"/>
+          <w:sz w:val="24"/>
+          <w:szCs w:val="24"/>
+        </w:rPr>
+      </w:pPr>
     </w:p>
     <w:p>
       <w:pPr>
@@ -1958,6 +1880,8 @@
           </wp:inline>
         </w:drawing>
       </w:r>
+      <w:bookmarkStart w:id="0" w:name="_GoBack"/>
+      <w:bookmarkEnd w:id="0"/>
     </w:p>
     <w:sectPr>
       <w:pgSz w:w="11906" w:h="16838"/>

</xml_diff>